<commit_message>
ammend db.js and training documents update
</commit_message>
<xml_diff>
--- a/training/React筆記.docx
+++ b/training/React筆記.docx
@@ -13160,6 +13160,53 @@
         </w:rPr>
         <w:t>去渲染</w:t>
       </w:r>
+    </w:p>
+    <w:p>
+      <w:pPr>
+        <w:spacing w:line="276" w:lineRule="auto"/>
+        <w:ind w:left="0"/>
+        <w:rPr>
+          <w:rFonts w:ascii="Microsoft YaHei" w:eastAsia="Microsoft YaHei" w:hAnsi="Microsoft YaHei" w:cs="Calibri"/>
+          <w:b/>
+          <w:bCs/>
+          <w:color w:val="000000"/>
+          <w:lang w:eastAsia="zh-CN"/>
+        </w:rPr>
+      </w:pPr>
+    </w:p>
+    <w:p>
+      <w:pPr>
+        <w:rPr>
+          <w:rFonts w:ascii="Microsoft YaHei" w:eastAsia="Microsoft YaHei" w:hAnsi="Microsoft YaHei" w:cs="Calibri"/>
+          <w:b/>
+          <w:bCs/>
+          <w:color w:val="000000"/>
+          <w:lang w:eastAsia="zh-CN"/>
+        </w:rPr>
+      </w:pPr>
+      <w:r>
+        <w:rPr>
+          <w:rFonts w:ascii="Microsoft YaHei" w:eastAsia="Microsoft YaHei" w:hAnsi="Microsoft YaHei" w:cs="Calibri"/>
+          <w:b/>
+          <w:bCs/>
+          <w:color w:val="000000"/>
+          <w:lang w:eastAsia="zh-CN"/>
+        </w:rPr>
+        <w:br w:type="page"/>
+      </w:r>
+    </w:p>
+    <w:p>
+      <w:pPr>
+        <w:spacing w:line="276" w:lineRule="auto"/>
+        <w:ind w:left="0"/>
+        <w:rPr>
+          <w:rFonts w:ascii="Microsoft YaHei" w:eastAsia="Microsoft YaHei" w:hAnsi="Microsoft YaHei" w:cs="Calibri"/>
+          <w:b/>
+          <w:bCs/>
+          <w:color w:val="000000"/>
+          <w:lang w:eastAsia="zh-CN"/>
+        </w:rPr>
+      </w:pPr>
     </w:p>
     <w:sectPr>
       <w:pgSz w:w="11906" w:h="16838"/>

</xml_diff>